<commit_message>
Apply review comments to S/TN-9.1.2.
</commit_message>
<xml_diff>
--- a/drafts/TN-9.1.2 Power Station Interface.docx
+++ b/drafts/TN-9.1.2 Power Station Interface.docx
@@ -24,15 +24,59 @@
       </w:pPr>
       <w:r>
         <w:rPr/>
-        <w:t>Power Station</w:t>
-      </w:r>
-      <w:r>
-        <w:rPr/>
-        <w:t xml:space="preserve"> interface standards exist in order to aid in </w:t>
-      </w:r>
-      <w:r>
-        <w:rPr/>
-        <w:t>interoperability between Power Station products from different manufacturers.</w:t>
+        <w:t xml:space="preserve">Power Station </w:t>
+      </w:r>
+      <w:del w:id="0" w:author="Stuart Baker" w:date="2020-06-07T17:29:46Z">
+        <w:r>
+          <w:rPr/>
+          <w:delText>i</w:delText>
+        </w:r>
+      </w:del>
+      <w:ins w:id="1" w:author="Stuart Baker" w:date="2020-06-07T17:30:51Z">
+        <w:r>
+          <w:rPr/>
+          <w:t>I</w:t>
+        </w:r>
+      </w:ins>
+      <w:r>
+        <w:rPr/>
+        <w:t xml:space="preserve">nterface </w:t>
+      </w:r>
+      <w:del w:id="2" w:author="Stuart Baker" w:date="2020-06-07T17:29:55Z">
+        <w:r>
+          <w:rPr/>
+          <w:delText>s</w:delText>
+        </w:r>
+      </w:del>
+      <w:ins w:id="3" w:author="Stuart Baker" w:date="2020-06-07T17:30:47Z">
+        <w:r>
+          <w:rPr/>
+          <w:t>S</w:t>
+        </w:r>
+      </w:ins>
+      <w:r>
+        <w:rPr/>
+        <w:t>tandard</w:t>
+      </w:r>
+      <w:del w:id="4" w:author="Stuart Baker" w:date="2020-06-07T17:29:56Z">
+        <w:r>
+          <w:rPr/>
+          <w:delText>s</w:delText>
+        </w:r>
+      </w:del>
+      <w:r>
+        <w:rPr/>
+        <w:t xml:space="preserve"> exist in order to aid in interoperability between </w:t>
+      </w:r>
+      <w:ins w:id="5" w:author="Stuart Baker" w:date="2020-06-07T17:29:35Z">
+        <w:r>
+          <w:rPr/>
+          <w:t xml:space="preserve">Command Station and </w:t>
+        </w:r>
+      </w:ins>
+      <w:r>
+        <w:rPr/>
+        <w:t>Power Station products from different manufacturers.</w:t>
       </w:r>
     </w:p>
     <w:p>
@@ -56,7 +100,27 @@
       </w:pPr>
       <w:r>
         <w:rPr/>
-        <w:t>Document the two predominate types of Power Station Interface.</w:t>
+        <w:t>Document the two predomina</w:t>
+      </w:r>
+      <w:ins w:id="6" w:author="Stuart Baker" w:date="2020-06-07T17:29:12Z">
+        <w:r>
+          <w:rPr/>
+          <w:t>n</w:t>
+        </w:r>
+      </w:ins>
+      <w:r>
+        <w:rPr/>
+        <w:t>t</w:t>
+      </w:r>
+      <w:del w:id="7" w:author="Stuart Baker" w:date="2020-06-07T17:29:14Z">
+        <w:r>
+          <w:rPr/>
+          <w:delText>e</w:delText>
+        </w:r>
+      </w:del>
+      <w:r>
+        <w:rPr/>
+        <w:t xml:space="preserve"> types of Power Station Interface.</w:t>
       </w:r>
     </w:p>
     <w:p>
@@ -66,19 +130,23 @@
       </w:pPr>
       <w:r>
         <w:rPr/>
-        <w:t xml:space="preserve">The intent is that any </w:t>
-      </w:r>
-      <w:r>
-        <w:rPr/>
-        <w:t>Command Station, Power Station, or Power Station Interface Repeater which</w:t>
-      </w:r>
-      <w:r>
-        <w:rPr/>
-        <w:t xml:space="preserve"> conforms to the standard, from any manufacturer, </w:t>
-      </w:r>
-      <w:r>
-        <w:rPr/>
-        <w:t>will be inter-operable within a given Power Station Interface type.</w:t>
+        <w:t xml:space="preserve">The intent is that any Command Station, Power Station, or Power Station Interface Repeater which conforms to the </w:t>
+      </w:r>
+      <w:del w:id="8" w:author="Stuart Baker" w:date="2020-06-07T17:30:11Z">
+        <w:r>
+          <w:rPr/>
+          <w:delText>s</w:delText>
+        </w:r>
+      </w:del>
+      <w:ins w:id="9" w:author="Stuart Baker" w:date="2020-06-07T17:30:43Z">
+        <w:r>
+          <w:rPr/>
+          <w:t>S</w:t>
+        </w:r>
+      </w:ins>
+      <w:r>
+        <w:rPr/>
+        <w:t>tandard, from any manufacturer, will be interoperable within a given Power Station Interface type.</w:t>
       </w:r>
     </w:p>
     <w:p>
@@ -102,12 +170,42 @@
       </w:pPr>
       <w:r>
         <w:rPr/>
-        <w:t xml:space="preserve">It is not the purpose of the standard to ensure that </w:t>
-      </w:r>
-      <w:r>
-        <w:rPr/>
-        <w:t>Command Stations, Power Stations, or Power Station Interface Repeaters are inter-operable between different Power Station Interface types.</w:t>
-      </w:r>
+        <w:t xml:space="preserve">It is not the purpose of the </w:t>
+      </w:r>
+      <w:del w:id="10" w:author="Stuart Baker" w:date="2020-06-07T19:16:34Z">
+        <w:r>
+          <w:rPr/>
+          <w:delText>s</w:delText>
+        </w:r>
+      </w:del>
+      <w:ins w:id="11" w:author="Stuart Baker" w:date="2020-06-07T19:16:35Z">
+        <w:r>
+          <w:rPr/>
+          <w:t>S</w:t>
+        </w:r>
+      </w:ins>
+      <w:r>
+        <w:rPr/>
+        <w:t>tandard to ensure that Command Stations, Power Stations, or Power Station Interface Repeaters are inter-operable between different Power Station Interface types.</w:t>
+      </w:r>
+    </w:p>
+    <w:p>
+      <w:pPr>
+        <w:pStyle w:val="TextBody"/>
+        <w:rPr/>
+      </w:pPr>
+      <w:ins w:id="13" w:author="Stuart Baker" w:date="2020-06-07T19:16:25Z">
+        <w:r>
+          <w:rPr/>
+          <w:t>It is not the purpose of the Standard to define Power Station Feedback, communication from t</w:t>
+        </w:r>
+      </w:ins>
+      <w:ins w:id="14" w:author="Stuart Baker" w:date="2020-06-07T19:17:00Z">
+        <w:r>
+          <w:rPr/>
+          <w:t>he Power Station to the Command Station. Other Standard may cover this use case.</w:t>
+        </w:r>
+      </w:ins>
     </w:p>
     <w:p>
       <w:pPr>
@@ -170,10 +268,12 @@
         <w:pStyle w:val="TextBody"/>
         <w:rPr/>
       </w:pPr>
-      <w:r>
-        <w:rPr/>
-        <w:t>Additional relevant references are found in S-9.1.2</w:t>
-      </w:r>
+      <w:del w:id="15" w:author="Stuart Baker" w:date="2020-06-07T17:32:00Z">
+        <w:r>
+          <w:rPr/>
+          <w:delText>Additional relevant references are found in S-9.1.2</w:delText>
+        </w:r>
+      </w:del>
     </w:p>
     <w:p>
       <w:pPr>
@@ -224,27 +324,7 @@
       </w:pPr>
       <w:r>
         <w:rPr/>
-        <w:t xml:space="preserve">It is important to note that this standard has been created after the fact of multiple established products already </w:t>
-      </w:r>
-      <w:r>
-        <w:rPr/>
-        <w:t xml:space="preserve">available in the </w:t>
-      </w:r>
-      <w:r>
-        <w:rPr/>
-        <w:t xml:space="preserve">market. </w:t>
-      </w:r>
-      <w:r>
-        <w:rPr/>
-        <w:t>It is for this reason that the NMRA Conformance and Inspection department may grant exemptions for established products.</w:t>
-      </w:r>
-      <w:r>
-        <w:rPr/>
-        <w:t xml:space="preserve"> </w:t>
-      </w:r>
-      <w:r>
-        <w:rPr/>
-        <w:t>This standard seeks to encompass as many of the existing product conventions as possible while providing a basis for interoperability of future products.</w:t>
+        <w:t>It is important to note that this standard has been created after the fact of multiple established products already available in the market. It is for this reason that the NMRA Conformance and Inspection department may grant exemptions for established products. This standard seeks to encompass as many of the existing product conventions as possible while providing a basis for interoperability of future products.</w:t>
       </w:r>
     </w:p>
     <w:p>
@@ -318,6 +398,7 @@
         <w:rPr>
           <w:position w:val="0"/>
           <w:sz w:val="24"/>
+          <w:sz w:val="24"/>
           <w:vertAlign w:val="baseline"/>
         </w:rPr>
         <w:t xml:space="preserve"> – T</w:t>
@@ -332,6 +413,7 @@
         <w:rPr>
           <w:position w:val="0"/>
           <w:sz w:val="24"/>
+          <w:sz w:val="24"/>
           <w:vertAlign w:val="baseline"/>
         </w:rPr>
         <w:t>) specification is designed to fit within this limit. A Power Station is allocated 2 microseconds of this margin while a Power Station Repeater is allocated 0.5 microseconds of the margin. The remaining 0.5 microseconds provides an additional safety factor.</w:t>
@@ -345,6 +427,7 @@
       <w:r>
         <w:rPr>
           <w:position w:val="0"/>
+          <w:sz w:val="24"/>
           <w:sz w:val="24"/>
           <w:vertAlign w:val="baseline"/>
         </w:rPr>
@@ -360,6 +443,7 @@
         <w:rPr>
           <w:position w:val="0"/>
           <w:sz w:val="24"/>
+          <w:sz w:val="24"/>
           <w:vertAlign w:val="baseline"/>
         </w:rPr>
         <w:t xml:space="preserve"> and T</w:t>
@@ -374,9 +458,41 @@
         <w:rPr>
           <w:position w:val="0"/>
           <w:sz w:val="24"/>
+          <w:sz w:val="24"/>
           <w:vertAlign w:val="baseline"/>
         </w:rPr>
-        <w:t>) are only important where a receiver may bridge the gap between Power Station outputs. If the difference in propagation is too large, this may appear as a short circuit to the Power Station.</w:t>
+        <w:t xml:space="preserve">) </w:t>
+      </w:r>
+      <w:ins w:id="16" w:author="Stuart Baker" w:date="2020-06-07T17:42:01Z">
+        <w:r>
+          <w:rPr>
+            <w:position w:val="0"/>
+            <w:sz w:val="24"/>
+            <w:sz w:val="24"/>
+            <w:vertAlign w:val="baseline"/>
+          </w:rPr>
+          <w:t>is</w:t>
+        </w:r>
+      </w:ins>
+      <w:del w:id="17" w:author="Stuart Baker" w:date="2020-06-07T17:42:01Z">
+        <w:r>
+          <w:rPr>
+            <w:position w:val="0"/>
+            <w:sz w:val="24"/>
+            <w:sz w:val="24"/>
+            <w:vertAlign w:val="baseline"/>
+          </w:rPr>
+          <w:delText>are</w:delText>
+        </w:r>
+      </w:del>
+      <w:r>
+        <w:rPr>
+          <w:position w:val="0"/>
+          <w:sz w:val="24"/>
+          <w:sz w:val="24"/>
+          <w:vertAlign w:val="baseline"/>
+        </w:rPr>
+        <w:t xml:space="preserve"> only important where a receiver may bridge the gap between Power Station outputs. If the difference in propagation is too large, this may appear as a short circuit to the Power Station.</w:t>
       </w:r>
     </w:p>
     <w:p>
@@ -438,7 +554,23 @@
       </w:pPr>
       <w:r>
         <w:rPr/>
-        <w:t>Without Power Station input isolation, a Power Station Common becomes critically important in order to be a lowest impedance path for return currents between Power Stations. With isolation, there is no alternative return path which could be damaged by high currents.</w:t>
+        <w:t xml:space="preserve">Without Power Station input isolation, a Power Station Common becomes critically important in order to be a lowest impedance path for return currents between Power Stations. With isolation, </w:t>
+      </w:r>
+      <w:del w:id="18" w:author="Stuart Baker" w:date="2020-06-07T17:43:02Z">
+        <w:r>
+          <w:rPr/>
+          <w:delText>there is no</w:delText>
+        </w:r>
+      </w:del>
+      <w:ins w:id="19" w:author="Stuart Baker" w:date="2020-06-07T17:43:02Z">
+        <w:r>
+          <w:rPr/>
+          <w:t>the Power Station Interface does not present an</w:t>
+        </w:r>
+      </w:ins>
+      <w:r>
+        <w:rPr/>
+        <w:t xml:space="preserve"> alternative return path which could be damaged by high currents.</w:t>
       </w:r>
     </w:p>
     <w:p>
@@ -470,10 +602,28 @@
         <w:pStyle w:val="TextBody"/>
         <w:rPr/>
       </w:pPr>
-      <w:r>
-        <w:rPr/>
-        <w:t>If a Power Station is not monitoring the incoming signal, it is possible that an invalid signal can result in an amplified output signal which could be misinterpreted as a signal for a receiver to convert to an alternate power source. If a power station is designed for multiple protocol use, this requirement may be disabled, or have a different duration set, through a configuration option. If this requirement can be disabled through configuration, it must be documented in the product documentation.</w:t>
-      </w:r>
+      <w:ins w:id="20" w:author="Stuart Baker" w:date="2020-06-07T15:00:17Z">
+        <w:r>
+          <w:rPr/>
+          <w:t xml:space="preserve">This is designed to be consistent with S-9.2.4 in order to prevent a digital decoder from converting to an alternate power source. </w:t>
+        </w:r>
+      </w:ins>
+    </w:p>
+    <w:p>
+      <w:pPr>
+        <w:pStyle w:val="TextBody"/>
+        <w:rPr/>
+      </w:pPr>
+      <w:r>
+        <w:rPr/>
+        <w:t xml:space="preserve">If a Power Station is not monitoring the incoming signal, it is possible that an invalid signal can result in an amplified output signal which could be misinterpreted as a signal for a receiver to convert to an alternate power source. </w:t>
+      </w:r>
+      <w:del w:id="22" w:author="Stuart Baker" w:date="2020-06-07T17:45:08Z">
+        <w:r>
+          <w:rPr/>
+          <w:delText>If a power station is designed for multiple protocol use, this requirement may be disabled, or have a different duration set, through a configuration option. If this requirement can be disabled through configuration, it must be documented in the product documentation.</w:delText>
+        </w:r>
+      </w:del>
     </w:p>
     <w:p>
       <w:pPr>
@@ -486,8 +636,14 @@
       </w:pPr>
       <w:r>
         <w:rPr/>
-        <w:t>Full Scale Interfaces</w:t>
-      </w:r>
+        <w:t>Full Scale Interface</w:t>
+      </w:r>
+      <w:del w:id="23" w:author="Stuart Baker" w:date="2020-06-07T11:44:22Z">
+        <w:r>
+          <w:rPr/>
+          <w:delText>s</w:delText>
+        </w:r>
+      </w:del>
     </w:p>
     <w:p>
       <w:pPr>
@@ -498,6 +654,24 @@
         <w:rPr/>
         <w:t>This is a common method for generating the Power Station Interface in part because it can use common components with a Power Station output that may be bundled in the same product as a Command Station.</w:t>
       </w:r>
+    </w:p>
+    <w:p>
+      <w:pPr>
+        <w:pStyle w:val="TextBody"/>
+        <w:rPr/>
+      </w:pPr>
+      <w:ins w:id="25" w:author="Stuart Baker" w:date="2020-06-07T19:33:37Z">
+        <w:r>
+          <w:rPr/>
+          <w:t>Previous versions of this standard referred to</w:t>
+        </w:r>
+      </w:ins>
+      <w:ins w:id="26" w:author="Stuart Baker" w:date="2020-06-07T19:34:00Z">
+        <w:r>
+          <w:rPr/>
+          <w:t xml:space="preserve"> this interface type as Opto-isolated (Current) Interface. The name has been changed to better reflect the actual properties of the interface, which does not require isolation at the Power Station input.</w:t>
+        </w:r>
+      </w:ins>
     </w:p>
     <w:p>
       <w:pPr>
@@ -515,6 +689,22 @@
     </w:p>
     <w:p>
       <w:pPr>
+        <w:pStyle w:val="Heading5"/>
+        <w:numPr>
+          <w:ilvl w:val="4"/>
+          <w:numId w:val="2"/>
+        </w:numPr>
+        <w:rPr/>
+      </w:pPr>
+      <w:ins w:id="28" w:author="Stuart Baker" w:date="2020-06-07T17:12:24Z">
+        <w:r>
+          <w:rPr/>
+          <w:t>Test Criteria</w:t>
+        </w:r>
+      </w:ins>
+    </w:p>
+    <w:p>
+      <w:pPr>
         <w:pStyle w:val="Heading4"/>
         <w:numPr>
           <w:ilvl w:val="3"/>
@@ -550,24 +740,24 @@
       </w:pPr>
       <w:r>
         <w:rPr/>
-        <w:t xml:space="preserve">Though the 6N137 is the original model for the requirements, the 6N137 is not required to be used. Other </w:t>
-      </w:r>
-      <w:r>
-        <w:rPr/>
-        <w:t xml:space="preserve">models of optocoupler and other </w:t>
-      </w:r>
-      <w:r>
-        <w:rPr/>
-        <w:t xml:space="preserve">types of isolation, which present less of a load, such as inductive, capacitive, and RF, may also be used. Furthermore, input isolation is not strictly required, though it is </w:t>
-      </w:r>
-      <w:r>
-        <w:rPr/>
-        <w:t xml:space="preserve">highly </w:t>
-      </w:r>
-      <w:r>
-        <w:rPr/>
-        <w:t>encouraged.</w:t>
-      </w:r>
+        <w:t>Though the 6N137 is the original model for the requirements, the 6N137 is not required to be used. Other models of optocoupler and other types of isolation, which present less of a load, such as inductive, capacitive, and RF, may also be used. Furthermore, input isolation is not strictly required, though it is highly encouraged.</w:t>
+      </w:r>
+    </w:p>
+    <w:p>
+      <w:pPr>
+        <w:pStyle w:val="Heading5"/>
+        <w:numPr>
+          <w:ilvl w:val="4"/>
+          <w:numId w:val="2"/>
+        </w:numPr>
+        <w:rPr/>
+      </w:pPr>
+      <w:ins w:id="30" w:author="Stuart Baker" w:date="2020-06-07T17:12:33Z">
+        <w:r>
+          <w:rPr/>
+          <w:t>Test Criteria</w:t>
+        </w:r>
+      </w:ins>
     </w:p>
     <w:p>
       <w:pPr>
@@ -580,8 +770,14 @@
       </w:pPr>
       <w:r>
         <w:rPr/>
-        <w:t>Driver/Receiver Interfaces</w:t>
-      </w:r>
+        <w:t>Driver/Receiver Interface</w:t>
+      </w:r>
+      <w:del w:id="31" w:author="Stuart Baker" w:date="2020-06-07T11:44:25Z">
+        <w:r>
+          <w:rPr/>
+          <w:delText>s</w:delText>
+        </w:r>
+      </w:del>
     </w:p>
     <w:p>
       <w:pPr>
@@ -590,15 +786,27 @@
       </w:pPr>
       <w:r>
         <w:rPr/>
-        <w:t xml:space="preserve">The requirements of the Driver/Receiver mode are developed as a compromise between TIA/EIA-422 and TIA/EIA-485 driver/receiver standards. These two driver/receiver standards have overlapping operating ranges and are commonly used together </w:t>
-      </w:r>
-      <w:r>
-        <w:rPr/>
-        <w:t>and/</w:t>
-      </w:r>
-      <w:r>
-        <w:rPr/>
-        <w:t>or interchangeably.</w:t>
+        <w:t>The</w:t>
+      </w:r>
+      <w:del w:id="32" w:author="Stuart Baker" w:date="2020-06-07T17:52:55Z">
+        <w:r>
+          <w:rPr/>
+          <w:delText xml:space="preserve"> requirements of the Driver/Receiver mode are developed as a compromise between</w:delText>
+        </w:r>
+      </w:del>
+      <w:r>
+        <w:rPr/>
+        <w:t xml:space="preserve"> TIA/EIA-422 and TIA/EIA-485</w:t>
+      </w:r>
+      <w:del w:id="33" w:author="Stuart Baker" w:date="2020-06-07T17:52:45Z">
+        <w:r>
+          <w:rPr/>
+          <w:delText xml:space="preserve"> driver/receiver standards. These two</w:delText>
+        </w:r>
+      </w:del>
+      <w:r>
+        <w:rPr/>
+        <w:t xml:space="preserve"> driver/receiver standards have overlapping operating ranges and are commonly used together and/or interchangeably.</w:t>
       </w:r>
     </w:p>
     <w:p>
@@ -633,11 +841,7 @@
       </w:r>
       <w:r>
         <w:rPr/>
-        <w:t xml:space="preserve"> </w:t>
-      </w:r>
-      <w:r>
-        <w:rPr/>
-        <w:t>Summary Comparison of TIA/EIA-422 and TIA/EIA-485</w:t>
+        <w:t xml:space="preserve"> Summary Comparison of TIA/EIA-422 and TIA/EIA-485</w:t>
       </w:r>
       <w:r>
         <w:rPr>
@@ -659,16 +863,16 @@
         </w:tblCellMar>
       </w:tblPr>
       <w:tblGrid>
-        <w:gridCol w:w="3600"/>
+        <w:gridCol w:w="3598"/>
         <w:gridCol w:w="2340"/>
         <w:gridCol w:w="2340"/>
-        <w:gridCol w:w="1080"/>
+        <w:gridCol w:w="1081"/>
       </w:tblGrid>
       <w:tr>
         <w:trPr/>
         <w:tc>
           <w:tcPr>
-            <w:tcW w:w="3600" w:type="dxa"/>
+            <w:tcW w:w="3598" w:type="dxa"/>
             <w:tcBorders>
               <w:top w:val="single" w:sz="2" w:space="0" w:color="000000"/>
               <w:left w:val="single" w:sz="2" w:space="0" w:color="000000"/>
@@ -755,7 +959,7 @@
         </w:tc>
         <w:tc>
           <w:tcPr>
-            <w:tcW w:w="1080" w:type="dxa"/>
+            <w:tcW w:w="1081" w:type="dxa"/>
             <w:tcBorders>
               <w:top w:val="single" w:sz="2" w:space="0" w:color="000000"/>
               <w:left w:val="single" w:sz="2" w:space="0" w:color="000000"/>
@@ -788,7 +992,7 @@
         <w:trPr/>
         <w:tc>
           <w:tcPr>
-            <w:tcW w:w="3600" w:type="dxa"/>
+            <w:tcW w:w="3598" w:type="dxa"/>
             <w:tcBorders>
               <w:left w:val="single" w:sz="2" w:space="0" w:color="000000"/>
               <w:bottom w:val="single" w:sz="2" w:space="0" w:color="000000"/>
@@ -850,7 +1054,7 @@
         </w:tc>
         <w:tc>
           <w:tcPr>
-            <w:tcW w:w="1080" w:type="dxa"/>
+            <w:tcW w:w="1081" w:type="dxa"/>
             <w:tcBorders>
               <w:left w:val="single" w:sz="2" w:space="0" w:color="000000"/>
               <w:bottom w:val="single" w:sz="2" w:space="0" w:color="000000"/>
@@ -874,7 +1078,7 @@
         <w:trPr/>
         <w:tc>
           <w:tcPr>
-            <w:tcW w:w="3600" w:type="dxa"/>
+            <w:tcW w:w="3598" w:type="dxa"/>
             <w:tcBorders>
               <w:left w:val="single" w:sz="2" w:space="0" w:color="000000"/>
               <w:bottom w:val="single" w:sz="2" w:space="0" w:color="000000"/>
@@ -936,7 +1140,7 @@
         </w:tc>
         <w:tc>
           <w:tcPr>
-            <w:tcW w:w="1080" w:type="dxa"/>
+            <w:tcW w:w="1081" w:type="dxa"/>
             <w:tcBorders>
               <w:left w:val="single" w:sz="2" w:space="0" w:color="000000"/>
               <w:bottom w:val="single" w:sz="2" w:space="0" w:color="000000"/>
@@ -961,7 +1165,7 @@
         <w:trPr/>
         <w:tc>
           <w:tcPr>
-            <w:tcW w:w="3600" w:type="dxa"/>
+            <w:tcW w:w="3598" w:type="dxa"/>
             <w:tcBorders>
               <w:left w:val="single" w:sz="2" w:space="0" w:color="000000"/>
               <w:bottom w:val="single" w:sz="2" w:space="0" w:color="000000"/>
@@ -1023,7 +1227,7 @@
         </w:tc>
         <w:tc>
           <w:tcPr>
-            <w:tcW w:w="1080" w:type="dxa"/>
+            <w:tcW w:w="1081" w:type="dxa"/>
             <w:tcBorders>
               <w:left w:val="single" w:sz="2" w:space="0" w:color="000000"/>
               <w:bottom w:val="single" w:sz="2" w:space="0" w:color="000000"/>
@@ -1048,7 +1252,7 @@
         <w:trPr/>
         <w:tc>
           <w:tcPr>
-            <w:tcW w:w="3600" w:type="dxa"/>
+            <w:tcW w:w="3598" w:type="dxa"/>
             <w:tcBorders>
               <w:left w:val="single" w:sz="2" w:space="0" w:color="000000"/>
               <w:bottom w:val="single" w:sz="2" w:space="0" w:color="000000"/>
@@ -1104,17 +1308,13 @@
             </w:pPr>
             <w:r>
               <w:rPr/>
-              <w:t>-</w:t>
-            </w:r>
-            <w:r>
-              <w:rPr/>
-              <w:t>7 to +12</w:t>
-            </w:r>
-          </w:p>
-        </w:tc>
-        <w:tc>
-          <w:tcPr>
-            <w:tcW w:w="1080" w:type="dxa"/>
+              <w:t>-7 to +12</w:t>
+            </w:r>
+          </w:p>
+        </w:tc>
+        <w:tc>
+          <w:tcPr>
+            <w:tcW w:w="1081" w:type="dxa"/>
             <w:tcBorders>
               <w:left w:val="single" w:sz="2" w:space="0" w:color="000000"/>
               <w:bottom w:val="single" w:sz="2" w:space="0" w:color="000000"/>
@@ -1139,7 +1339,7 @@
         <w:trPr/>
         <w:tc>
           <w:tcPr>
-            <w:tcW w:w="3600" w:type="dxa"/>
+            <w:tcW w:w="3598" w:type="dxa"/>
             <w:tcBorders>
               <w:left w:val="single" w:sz="2" w:space="0" w:color="000000"/>
               <w:bottom w:val="single" w:sz="2" w:space="0" w:color="000000"/>
@@ -1178,20 +1378,20 @@
             </w:r>
             <w:r>
               <w:rPr>
-                <w:rFonts w:eastAsia="Liberation Serif" w:cs="Liberation Serif" w:ascii="Liberation Serif" w:hAnsi="Liberation Serif"/>
+                <w:rFonts w:eastAsia="Liberation Serif" w:cs="Liberation Serif"/>
               </w:rPr>
               <w:t>≤ |V</w:t>
             </w:r>
             <w:r>
               <w:rPr>
-                <w:rFonts w:eastAsia="Liberation Serif" w:cs="Liberation Serif" w:ascii="Liberation Serif" w:hAnsi="Liberation Serif"/>
+                <w:rFonts w:eastAsia="Liberation Serif" w:cs="Liberation Serif"/>
                 <w:vertAlign w:val="subscript"/>
               </w:rPr>
               <w:t>OD</w:t>
             </w:r>
             <w:r>
               <w:rPr>
-                <w:rFonts w:eastAsia="Liberation Serif" w:cs="Liberation Serif" w:ascii="Liberation Serif" w:hAnsi="Liberation Serif"/>
+                <w:rFonts w:eastAsia="Liberation Serif" w:cs="Liberation Serif"/>
               </w:rPr>
               <w:t>| ≤ 10</w:t>
             </w:r>
@@ -1218,20 +1418,20 @@
             </w:r>
             <w:r>
               <w:rPr>
-                <w:rFonts w:eastAsia="Liberation Serif" w:cs="Liberation Serif" w:ascii="Liberation Serif" w:hAnsi="Liberation Serif"/>
+                <w:rFonts w:eastAsia="Liberation Serif" w:cs="Liberation Serif"/>
               </w:rPr>
               <w:t>≤ |V</w:t>
             </w:r>
             <w:r>
               <w:rPr>
-                <w:rFonts w:eastAsia="Liberation Serif" w:cs="Liberation Serif" w:ascii="Liberation Serif" w:hAnsi="Liberation Serif"/>
+                <w:rFonts w:eastAsia="Liberation Serif" w:cs="Liberation Serif"/>
                 <w:vertAlign w:val="subscript"/>
               </w:rPr>
               <w:t>OD</w:t>
             </w:r>
             <w:r>
               <w:rPr>
-                <w:rFonts w:eastAsia="Liberation Serif" w:cs="Liberation Serif" w:ascii="Liberation Serif" w:hAnsi="Liberation Serif"/>
+                <w:rFonts w:eastAsia="Liberation Serif" w:cs="Liberation Serif"/>
               </w:rPr>
               <w:t>| ≤ 5</w:t>
             </w:r>
@@ -1239,7 +1439,7 @@
         </w:tc>
         <w:tc>
           <w:tcPr>
-            <w:tcW w:w="1080" w:type="dxa"/>
+            <w:tcW w:w="1081" w:type="dxa"/>
             <w:tcBorders>
               <w:left w:val="single" w:sz="2" w:space="0" w:color="000000"/>
               <w:bottom w:val="single" w:sz="2" w:space="0" w:color="000000"/>
@@ -1266,7 +1466,7 @@
         </w:trPr>
         <w:tc>
           <w:tcPr>
-            <w:tcW w:w="3600" w:type="dxa"/>
+            <w:tcW w:w="3598" w:type="dxa"/>
             <w:tcBorders>
               <w:left w:val="single" w:sz="2" w:space="0" w:color="000000"/>
               <w:bottom w:val="single" w:sz="2" w:space="0" w:color="000000"/>
@@ -1301,7 +1501,7 @@
             </w:pPr>
             <w:r>
               <w:rPr>
-                <w:rFonts w:eastAsia="Liberation Serif" w:cs="Liberation Serif" w:ascii="Liberation Serif" w:hAnsi="Liberation Serif"/>
+                <w:rFonts w:eastAsia="Liberation Serif" w:cs="Liberation Serif"/>
               </w:rPr>
               <w:t>≥</w:t>
             </w:r>
@@ -1336,7 +1536,7 @@
             </w:pPr>
             <w:r>
               <w:rPr>
-                <w:rFonts w:eastAsia="Liberation Serif" w:cs="Liberation Serif" w:ascii="Liberation Serif" w:hAnsi="Liberation Serif"/>
+                <w:rFonts w:eastAsia="Liberation Serif" w:cs="Liberation Serif"/>
               </w:rPr>
               <w:t>≥</w:t>
             </w:r>
@@ -1356,7 +1556,7 @@
         </w:tc>
         <w:tc>
           <w:tcPr>
-            <w:tcW w:w="1080" w:type="dxa"/>
+            <w:tcW w:w="1081" w:type="dxa"/>
             <w:tcBorders>
               <w:left w:val="single" w:sz="2" w:space="0" w:color="000000"/>
               <w:bottom w:val="single" w:sz="2" w:space="0" w:color="000000"/>
@@ -1383,7 +1583,7 @@
         <w:trPr/>
         <w:tc>
           <w:tcPr>
-            <w:tcW w:w="3600" w:type="dxa"/>
+            <w:tcW w:w="3598" w:type="dxa"/>
             <w:tcBorders>
               <w:left w:val="single" w:sz="2" w:space="0" w:color="000000"/>
               <w:bottom w:val="single" w:sz="2" w:space="0" w:color="000000"/>
@@ -1445,7 +1645,7 @@
         </w:tc>
         <w:tc>
           <w:tcPr>
-            <w:tcW w:w="1080" w:type="dxa"/>
+            <w:tcW w:w="1081" w:type="dxa"/>
             <w:tcBorders>
               <w:left w:val="single" w:sz="2" w:space="0" w:color="000000"/>
               <w:bottom w:val="single" w:sz="2" w:space="0" w:color="000000"/>
@@ -1470,7 +1670,7 @@
         <w:trPr/>
         <w:tc>
           <w:tcPr>
-            <w:tcW w:w="3600" w:type="dxa"/>
+            <w:tcW w:w="3598" w:type="dxa"/>
             <w:tcBorders>
               <w:left w:val="single" w:sz="2" w:space="0" w:color="000000"/>
               <w:bottom w:val="single" w:sz="2" w:space="0" w:color="000000"/>
@@ -1532,7 +1732,7 @@
         </w:tc>
         <w:tc>
           <w:tcPr>
-            <w:tcW w:w="1080" w:type="dxa"/>
+            <w:tcW w:w="1081" w:type="dxa"/>
             <w:tcBorders>
               <w:left w:val="single" w:sz="2" w:space="0" w:color="000000"/>
               <w:bottom w:val="single" w:sz="2" w:space="0" w:color="000000"/>
@@ -1563,7 +1763,7 @@
         <w:trPr/>
         <w:tc>
           <w:tcPr>
-            <w:tcW w:w="3600" w:type="dxa"/>
+            <w:tcW w:w="3598" w:type="dxa"/>
             <w:tcBorders>
               <w:left w:val="single" w:sz="2" w:space="0" w:color="000000"/>
               <w:bottom w:val="single" w:sz="2" w:space="0" w:color="000000"/>
@@ -1625,7 +1825,7 @@
         </w:tc>
         <w:tc>
           <w:tcPr>
-            <w:tcW w:w="1080" w:type="dxa"/>
+            <w:tcW w:w="1081" w:type="dxa"/>
             <w:tcBorders>
               <w:left w:val="single" w:sz="2" w:space="0" w:color="000000"/>
               <w:bottom w:val="single" w:sz="2" w:space="0" w:color="000000"/>
@@ -1656,7 +1856,7 @@
         <w:trPr/>
         <w:tc>
           <w:tcPr>
-            <w:tcW w:w="3600" w:type="dxa"/>
+            <w:tcW w:w="3598" w:type="dxa"/>
             <w:tcBorders>
               <w:left w:val="single" w:sz="2" w:space="0" w:color="000000"/>
               <w:bottom w:val="single" w:sz="2" w:space="0" w:color="000000"/>
@@ -1718,7 +1918,7 @@
         </w:tc>
         <w:tc>
           <w:tcPr>
-            <w:tcW w:w="1080" w:type="dxa"/>
+            <w:tcW w:w="1081" w:type="dxa"/>
             <w:tcBorders>
               <w:left w:val="single" w:sz="2" w:space="0" w:color="000000"/>
               <w:bottom w:val="single" w:sz="2" w:space="0" w:color="000000"/>
@@ -1803,6 +2003,30 @@
     </w:p>
     <w:p>
       <w:pPr>
+        <w:pStyle w:val="TextBody"/>
+        <w:rPr/>
+      </w:pPr>
+      <w:ins w:id="35" w:author="Stuart Baker" w:date="2020-06-07T17:55:47Z">
+        <w:r>
+          <w:rPr/>
+          <w:t>While there may be no particular length limitations at the data rates involved, practical consideration suggests that no Power Station or Power Station Interface Repeater should be greater than 1000 ft (300 meters) in distance from the Command Station signal generator, or Power Station Interface Repeater output used to drive the Power Station Interface.</w:t>
+        </w:r>
+      </w:ins>
+    </w:p>
+    <w:p>
+      <w:pPr>
+        <w:pStyle w:val="TextBody"/>
+        <w:rPr/>
+      </w:pPr>
+      <w:ins w:id="37" w:author="Stuart Baker" w:date="2020-06-07T17:56:29Z">
+        <w:r>
+          <w:rPr/>
+          <w:t>To reduce possible RF interference, it is advisable to use twisted pair conductors or a cable that keeps the wires totally parallel. In the unlikely event that this is insufficient to eliminate the interference, then shielded twisted pair may be used. Heavier wire, shielded wire, or coaxial cable may be used if there is a need for longer run lengths, or a desire for better RF shielding.</w:t>
+        </w:r>
+      </w:ins>
+    </w:p>
+    <w:p>
+      <w:pPr>
         <w:pStyle w:val="Heading2"/>
         <w:numPr>
           <w:ilvl w:val="1"/>
@@ -1836,7 +2060,17 @@
       </w:pPr>
       <w:r>
         <w:rPr/>
-        <w:t>The labeling examples below are provided as guidance only and aree designed to meet the requirements. Exact labeling is up to the manufacturer. The Conformance and Inspection department, working with the product manufacturer, may use its discretion to evaluate compliance with the labeling requirements.</w:t>
+        <w:t>The labeling examples below are provided as guidance only and are</w:t>
+      </w:r>
+      <w:del w:id="38" w:author="Stuart Baker" w:date="2020-06-07T17:50:23Z">
+        <w:r>
+          <w:rPr/>
+          <w:delText>e</w:delText>
+        </w:r>
+      </w:del>
+      <w:r>
+        <w:rPr/>
+        <w:t xml:space="preserve"> designed to meet the requirements. Exact labeling is up to the manufacturer. The Conformance and Inspection department, working with the product manufacturer, may use its discretion to evaluate compliance with the labeling requirements.</w:t>
       </w:r>
     </w:p>
     <w:p>
@@ -1887,7 +2121,32 @@
           <w:b w:val="false"/>
           <w:bCs w:val="false"/>
         </w:rPr>
-        <w:t>This device provides a Full Scale Power Station (Booster) Interface input with a maximum loading of 15 mA. Terminal A is the positive polarity signal and Terminal B is the negative polarity signal. The Power Station (Booster) common is labeled COM.</w:t>
+        <w:t>This device provides a Full Scale Power Station (Booster) Interface input with a maximum loading of 15 mA</w:t>
+      </w:r>
+      <w:ins w:id="39" w:author="Stuart Baker" w:date="2020-06-07T16:55:13Z">
+        <w:r>
+          <w:rPr>
+            <w:b w:val="false"/>
+            <w:bCs w:val="false"/>
+          </w:rPr>
+          <w:t xml:space="preserve"> </w:t>
+        </w:r>
+      </w:ins>
+      <w:ins w:id="40" w:author="Stuart Baker" w:date="2020-06-07T16:55:13Z">
+        <w:r>
+          <w:rPr>
+            <w:b w:val="false"/>
+            <w:bCs w:val="false"/>
+          </w:rPr>
+          <w:t>which is electrically isolated</w:t>
+        </w:r>
+      </w:ins>
+      <w:r>
+        <w:rPr>
+          <w:b w:val="false"/>
+          <w:bCs w:val="false"/>
+        </w:rPr>
+        <w:t>. Terminal A is the positive polarity signal and Terminal B is the negative polarity signal. The Power Station (Booster) common is labeled COM.</w:t>
       </w:r>
     </w:p>
     <w:p>
@@ -1929,8 +2188,17 @@
           <w:b w:val="false"/>
           <w:bCs w:val="false"/>
         </w:rPr>
-        <w:t>This device provides a Full Scale Power Station (Booster) Interface input with a maximum loading of 15 mA. Terminal A is the positive polarity signal and Terminal B is the negative polarity signal. The Power Station (Booster) common is labeled COM.</w:t>
-      </w:r>
+        <w:t>This device provides a Full Scale Power Station (Booster) Interface input with a maximum loading of 15 mA. Terminal A is the positive polarity signal and Terminal B is the negative polarity signal.</w:t>
+      </w:r>
+      <w:del w:id="41" w:author="Stuart Baker" w:date="2020-06-07T17:48:54Z">
+        <w:r>
+          <w:rPr>
+            <w:b w:val="false"/>
+            <w:bCs w:val="false"/>
+          </w:rPr>
+          <w:delText xml:space="preserve"> The Power Station (Booster) common is labeled COM.</w:delText>
+        </w:r>
+      </w:del>
     </w:p>
     <w:p>
       <w:pPr>
@@ -2156,7 +2424,7 @@
         <w:sz w:val="20"/>
         <w:szCs w:val="20"/>
       </w:rPr>
-      <w:t>4</w:t>
+      <w:t>5</w:t>
     </w:r>
     <w:r>
       <w:rPr>
@@ -2198,7 +2466,7 @@
         <w:sz w:val="20"/>
         <w:szCs w:val="20"/>
       </w:rPr>
-      <w:t>4</w:t>
+      <w:t>5</w:t>
     </w:r>
     <w:r>
       <w:rPr>
@@ -2240,7 +2508,7 @@
         <w:sz w:val="20"/>
         <w:szCs w:val="20"/>
       </w:rPr>
-      <w:t>May 24, 2020</w:t>
+      <w:t>Jun 7, 2020</w:t>
     </w:r>
     <w:r>
       <w:rPr>
@@ -2460,7 +2728,7 @@
         <w:sz w:val="20"/>
         <w:szCs w:val="20"/>
       </w:rPr>
-      <w:t>4</w:t>
+      <w:t>5</w:t>
     </w:r>
     <w:r>
       <w:rPr>
@@ -2502,7 +2770,7 @@
         <w:sz w:val="20"/>
         <w:szCs w:val="20"/>
       </w:rPr>
-      <w:t>May 24, 2020</w:t>
+      <w:t>Jun 7, 2020</w:t>
     </w:r>
     <w:r>
       <w:rPr>
@@ -2546,11 +2814,7 @@
       <w:r>
         <w:rPr/>
         <w:tab/>
-        <w:t xml:space="preserve">Referenced from Texas Instruments </w:t>
-      </w:r>
-      <w:r>
-        <w:rPr/>
-        <w:t>Application Report SLLAA070D: RS-422 and RS-485 Standards Overview and System Configurations</w:t>
+        <w:t>Referenced from Texas Instruments Application Report SLLAA070D: RS-422 and RS-485 Standards Overview and System Configurations</w:t>
       </w:r>
     </w:p>
   </w:footnote>
@@ -2588,7 +2852,7 @@
             <v:h position="@0,21600"/>
           </v:handles>
         </v:shapetype>
-        <v:shape id="PowerPlusWaterMarkObject" o:spid="shape_0" fillcolor="silver" stroked="f" style="position:absolute;margin-left:0pt;margin-top:210.85pt;width:467.8pt;height:240.55pt;rotation:315;mso-position-horizontal:center;mso-position-vertical:center;mso-position-vertical-relative:margin" type="shapetype_136">
+        <v:shape id="PowerPlusWaterMarkObject" o:spid="shape_0" fillcolor="silver" stroked="f" style="position:absolute;margin-left:0.05pt;margin-top:210.9pt;width:467.75pt;height:240.5pt;rotation:315;mso-position-horizontal:center;mso-position-vertical:center;mso-position-vertical-relative:margin" type="shapetype_136">
           <v:path textpathok="t"/>
           <v:textpath on="t" fitshape="t" string="Draft" trim="t" style="font-family:&quot;Liberation Sans&quot;;font-size:1pt"/>
           <w10:wrap type="none"/>
@@ -2616,10 +2880,10 @@
       </w:tblCellMar>
     </w:tblPr>
     <w:tblGrid>
-      <w:gridCol w:w="1077"/>
+      <w:gridCol w:w="1076"/>
       <w:gridCol w:w="3959"/>
       <w:gridCol w:w="2159"/>
-      <w:gridCol w:w="2164"/>
+      <w:gridCol w:w="2165"/>
     </w:tblGrid>
     <w:tr>
       <w:trPr>
@@ -2627,7 +2891,7 @@
       </w:trPr>
       <w:tc>
         <w:tcPr>
-          <w:tcW w:w="1077" w:type="dxa"/>
+          <w:tcW w:w="1076" w:type="dxa"/>
           <w:vMerge w:val="restart"/>
           <w:tcBorders/>
           <w:shd w:fill="auto" w:val="clear"/>
@@ -2713,7 +2977,7 @@
       </w:tc>
       <w:tc>
         <w:tcPr>
-          <w:tcW w:w="4323" w:type="dxa"/>
+          <w:tcW w:w="4324" w:type="dxa"/>
           <w:gridSpan w:val="2"/>
           <w:tcBorders>
             <w:top w:val="single" w:sz="2" w:space="0" w:color="000000"/>
@@ -2754,7 +3018,7 @@
       </w:trPr>
       <w:tc>
         <w:tcPr>
-          <w:tcW w:w="1077" w:type="dxa"/>
+          <w:tcW w:w="1076" w:type="dxa"/>
           <w:vMerge w:val="continue"/>
           <w:tcBorders/>
           <w:shd w:fill="auto" w:val="clear"/>
@@ -2790,7 +3054,7 @@
       </w:tc>
       <w:tc>
         <w:tcPr>
-          <w:tcW w:w="4323" w:type="dxa"/>
+          <w:tcW w:w="4324" w:type="dxa"/>
           <w:gridSpan w:val="2"/>
           <w:tcBorders>
             <w:left w:val="single" w:sz="2" w:space="0" w:color="000000"/>
@@ -2858,7 +3122,7 @@
       <w:trPr/>
       <w:tc>
         <w:tcPr>
-          <w:tcW w:w="1077" w:type="dxa"/>
+          <w:tcW w:w="1076" w:type="dxa"/>
           <w:vMerge w:val="continue"/>
           <w:tcBorders/>
           <w:shd w:fill="auto" w:val="clear"/>
@@ -2942,7 +3206,7 @@
               <w:szCs w:val="24"/>
               <w:bCs w:val="false"/>
             </w:rPr>
-            <w:t>May 24, 2020</w:t>
+            <w:t>Jun 7, 2020</w:t>
           </w:r>
           <w:r>
             <w:rPr>
@@ -2957,7 +3221,7 @@
       </w:tc>
       <w:tc>
         <w:tcPr>
-          <w:tcW w:w="2164" w:type="dxa"/>
+          <w:tcW w:w="2165" w:type="dxa"/>
           <w:tcBorders>
             <w:left w:val="single" w:sz="2" w:space="0" w:color="000000"/>
             <w:bottom w:val="single" w:sz="2" w:space="0" w:color="000000"/>
@@ -3029,7 +3293,7 @@
     <w:r>
       <w:rPr/>
       <w:pict>
-        <v:shape id="PowerPlusWaterMarkObject" o:spid="shape_0" fillcolor="silver" stroked="f" style="position:absolute;margin-left:0pt;margin-top:188.9pt;width:467.8pt;height:240.55pt;rotation:315;mso-position-horizontal:center;mso-position-vertical:center;mso-position-vertical-relative:margin" type="shapetype_136">
+        <v:shape id="PowerPlusWaterMarkObject" o:spid="shape_0" fillcolor="silver" stroked="f" style="position:absolute;margin-left:0.05pt;margin-top:188.95pt;width:467.75pt;height:240.5pt;rotation:315;mso-position-horizontal:center;mso-position-vertical:center;mso-position-vertical-relative:margin" type="shapetype_136">
           <v:path textpathok="t"/>
           <v:textpath on="t" fitshape="t" string="Draft" trim="t" style="font-family:&quot;Liberation Sans&quot;;font-size:1pt"/>
           <w10:wrap type="none"/>
@@ -3054,6 +3318,7 @@
       <w:pPr>
         <w:ind w:left="0" w:hanging="0"/>
       </w:pPr>
+      <w:rPr/>
     </w:lvl>
     <w:lvl w:ilvl="1">
       <w:start w:val="1"/>
@@ -3064,6 +3329,7 @@
       <w:pPr>
         <w:ind w:left="0" w:hanging="0"/>
       </w:pPr>
+      <w:rPr/>
     </w:lvl>
     <w:lvl w:ilvl="2">
       <w:start w:val="1"/>
@@ -3074,6 +3340,7 @@
       <w:pPr>
         <w:ind w:left="0" w:hanging="0"/>
       </w:pPr>
+      <w:rPr/>
     </w:lvl>
     <w:lvl w:ilvl="3">
       <w:start w:val="1"/>
@@ -3084,56 +3351,58 @@
       <w:pPr>
         <w:ind w:left="0" w:hanging="0"/>
       </w:pPr>
+      <w:rPr/>
     </w:lvl>
     <w:lvl w:ilvl="4">
       <w:start w:val="1"/>
-      <w:numFmt w:val="none"/>
-      <w:suff w:val="nothing"/>
-      <w:lvlText w:val=""/>
+      <w:pStyle w:val="Heading5"/>
+      <w:numFmt w:val="decimal"/>
+      <w:lvlText w:val="%1.%2.%3.%4.%5"/>
       <w:lvlJc w:val="left"/>
       <w:pPr>
         <w:ind w:left="0" w:hanging="0"/>
       </w:pPr>
+      <w:rPr/>
     </w:lvl>
     <w:lvl w:ilvl="5">
       <w:start w:val="1"/>
-      <w:numFmt w:val="none"/>
-      <w:suff w:val="nothing"/>
-      <w:lvlText w:val=""/>
+      <w:numFmt w:val="decimal"/>
+      <w:lvlText w:val="%1.%2.%3.%4.%5.%6"/>
       <w:lvlJc w:val="left"/>
       <w:pPr>
         <w:ind w:left="0" w:hanging="0"/>
       </w:pPr>
+      <w:rPr/>
     </w:lvl>
     <w:lvl w:ilvl="6">
       <w:start w:val="1"/>
-      <w:numFmt w:val="none"/>
-      <w:suff w:val="nothing"/>
-      <w:lvlText w:val=""/>
+      <w:numFmt w:val="decimal"/>
+      <w:lvlText w:val="%1.%2.%3.%4.%5.%6.%7"/>
       <w:lvlJc w:val="left"/>
       <w:pPr>
         <w:ind w:left="0" w:hanging="0"/>
       </w:pPr>
+      <w:rPr/>
     </w:lvl>
     <w:lvl w:ilvl="7">
       <w:start w:val="1"/>
-      <w:numFmt w:val="none"/>
-      <w:suff w:val="nothing"/>
-      <w:lvlText w:val=""/>
+      <w:numFmt w:val="decimal"/>
+      <w:lvlText w:val="%1.%2.%3.%4.%5.%6.%7.%8"/>
       <w:lvlJc w:val="left"/>
       <w:pPr>
         <w:ind w:left="0" w:hanging="0"/>
       </w:pPr>
+      <w:rPr/>
     </w:lvl>
     <w:lvl w:ilvl="8">
       <w:start w:val="1"/>
-      <w:numFmt w:val="none"/>
-      <w:suff w:val="nothing"/>
-      <w:lvlText w:val=""/>
+      <w:numFmt w:val="decimal"/>
+      <w:lvlText w:val="%1.%2.%3.%4.%5.%6.%7.%8.%9"/>
       <w:lvlJc w:val="left"/>
       <w:pPr>
         <w:ind w:left="0" w:hanging="0"/>
       </w:pPr>
+      <w:rPr/>
     </w:lvl>
   </w:abstractNum>
   <w:abstractNum w:abstractNumId="2">
@@ -3398,7 +3667,7 @@
     <w:qFormat/>
     <w:pPr>
       <w:widowControl/>
-      <w:overflowPunct w:val="true"/>
+      <w:overflowPunct w:val="false"/>
       <w:bidi w:val="0"/>
       <w:jc w:val="left"/>
     </w:pPr>
@@ -3493,6 +3762,26 @@
       <w:szCs w:val="27"/>
     </w:rPr>
   </w:style>
+  <w:style w:type="paragraph" w:styleId="Heading5">
+    <w:name w:val="Heading 5"/>
+    <w:basedOn w:val="Heading"/>
+    <w:next w:val="TextBody"/>
+    <w:qFormat/>
+    <w:pPr>
+      <w:numPr>
+        <w:ilvl w:val="4"/>
+        <w:numId w:val="1"/>
+      </w:numPr>
+      <w:spacing w:before="120" w:after="60"/>
+      <w:outlineLvl w:val="4"/>
+    </w:pPr>
+    <w:rPr>
+      <w:b/>
+      <w:bCs/>
+      <w:sz w:val="24"/>
+      <w:szCs w:val="24"/>
+    </w:rPr>
+  </w:style>
   <w:style w:type="character" w:styleId="LineNumbering">
     <w:name w:val="Line Numbering"/>
     <w:rPr/>
@@ -3656,6 +3945,69 @@
     <w:name w:val="Endnote Characters"/>
     <w:qFormat/>
     <w:rPr/>
+  </w:style>
+  <w:style w:type="character" w:styleId="ListLabel19">
+    <w:name w:val="ListLabel 19"/>
+    <w:qFormat/>
+    <w:rPr>
+      <w:rFonts w:cs="OpenSymbol"/>
+    </w:rPr>
+  </w:style>
+  <w:style w:type="character" w:styleId="ListLabel20">
+    <w:name w:val="ListLabel 20"/>
+    <w:qFormat/>
+    <w:rPr>
+      <w:rFonts w:cs="OpenSymbol"/>
+    </w:rPr>
+  </w:style>
+  <w:style w:type="character" w:styleId="ListLabel21">
+    <w:name w:val="ListLabel 21"/>
+    <w:qFormat/>
+    <w:rPr>
+      <w:rFonts w:cs="OpenSymbol"/>
+    </w:rPr>
+  </w:style>
+  <w:style w:type="character" w:styleId="ListLabel22">
+    <w:name w:val="ListLabel 22"/>
+    <w:qFormat/>
+    <w:rPr>
+      <w:rFonts w:cs="OpenSymbol"/>
+    </w:rPr>
+  </w:style>
+  <w:style w:type="character" w:styleId="ListLabel23">
+    <w:name w:val="ListLabel 23"/>
+    <w:qFormat/>
+    <w:rPr>
+      <w:rFonts w:cs="OpenSymbol"/>
+    </w:rPr>
+  </w:style>
+  <w:style w:type="character" w:styleId="ListLabel24">
+    <w:name w:val="ListLabel 24"/>
+    <w:qFormat/>
+    <w:rPr>
+      <w:rFonts w:cs="OpenSymbol"/>
+    </w:rPr>
+  </w:style>
+  <w:style w:type="character" w:styleId="ListLabel25">
+    <w:name w:val="ListLabel 25"/>
+    <w:qFormat/>
+    <w:rPr>
+      <w:rFonts w:cs="OpenSymbol"/>
+    </w:rPr>
+  </w:style>
+  <w:style w:type="character" w:styleId="ListLabel26">
+    <w:name w:val="ListLabel 26"/>
+    <w:qFormat/>
+    <w:rPr>
+      <w:rFonts w:cs="OpenSymbol"/>
+    </w:rPr>
+  </w:style>
+  <w:style w:type="character" w:styleId="ListLabel27">
+    <w:name w:val="ListLabel 27"/>
+    <w:qFormat/>
+    <w:rPr>
+      <w:rFonts w:cs="OpenSymbol"/>
+    </w:rPr>
   </w:style>
   <w:style w:type="paragraph" w:styleId="Heading">
     <w:name w:val="Heading"/>

</xml_diff>

<commit_message>
Very minor update to fix typo in document property field.
</commit_message>
<xml_diff>
--- a/drafts/TN-9.1.2 Power Station Interface.docx
+++ b/drafts/TN-9.1.2 Power Station Interface.docx
@@ -194,13 +194,13 @@
         <w:pStyle w:val="TextBody"/>
         <w:rPr/>
       </w:pPr>
-      <w:ins w:id="13" w:author="Stuart Baker" w:date="2020-06-07T19:16:25Z">
+      <w:ins w:id="12" w:author="Stuart Baker" w:date="2020-06-07T19:16:25Z">
         <w:r>
           <w:rPr/>
           <w:t>It is not the purpose of the Standard to define Power Station Feedback, communication from t</w:t>
         </w:r>
       </w:ins>
-      <w:ins w:id="14" w:author="Stuart Baker" w:date="2020-06-07T19:17:00Z">
+      <w:ins w:id="13" w:author="Stuart Baker" w:date="2020-06-07T19:17:00Z">
         <w:r>
           <w:rPr/>
           <w:t>he Power Station to the Command Station. Other Standard may cover this use case.</w:t>
@@ -268,7 +268,7 @@
         <w:pStyle w:val="TextBody"/>
         <w:rPr/>
       </w:pPr>
-      <w:del w:id="15" w:author="Stuart Baker" w:date="2020-06-07T17:32:00Z">
+      <w:del w:id="14" w:author="Stuart Baker" w:date="2020-06-07T17:32:00Z">
         <w:r>
           <w:rPr/>
           <w:delText>Additional relevant references are found in S-9.1.2</w:delText>
@@ -463,7 +463,7 @@
         </w:rPr>
         <w:t xml:space="preserve">) </w:t>
       </w:r>
-      <w:ins w:id="16" w:author="Stuart Baker" w:date="2020-06-07T17:42:01Z">
+      <w:ins w:id="15" w:author="Stuart Baker" w:date="2020-06-07T17:42:01Z">
         <w:r>
           <w:rPr>
             <w:position w:val="0"/>
@@ -474,7 +474,7 @@
           <w:t>is</w:t>
         </w:r>
       </w:ins>
-      <w:del w:id="17" w:author="Stuart Baker" w:date="2020-06-07T17:42:01Z">
+      <w:del w:id="16" w:author="Stuart Baker" w:date="2020-06-07T17:42:01Z">
         <w:r>
           <w:rPr>
             <w:position w:val="0"/>
@@ -556,13 +556,13 @@
         <w:rPr/>
         <w:t xml:space="preserve">Without Power Station input isolation, a Power Station Common becomes critically important in order to be a lowest impedance path for return currents between Power Stations. With isolation, </w:t>
       </w:r>
-      <w:del w:id="18" w:author="Stuart Baker" w:date="2020-06-07T17:43:02Z">
+      <w:del w:id="17" w:author="Stuart Baker" w:date="2020-06-07T17:43:02Z">
         <w:r>
           <w:rPr/>
           <w:delText>there is no</w:delText>
         </w:r>
       </w:del>
-      <w:ins w:id="19" w:author="Stuart Baker" w:date="2020-06-07T17:43:02Z">
+      <w:ins w:id="18" w:author="Stuart Baker" w:date="2020-06-07T17:43:02Z">
         <w:r>
           <w:rPr/>
           <w:t>the Power Station Interface does not present an</w:t>
@@ -602,7 +602,7 @@
         <w:pStyle w:val="TextBody"/>
         <w:rPr/>
       </w:pPr>
-      <w:ins w:id="20" w:author="Stuart Baker" w:date="2020-06-07T15:00:17Z">
+      <w:ins w:id="19" w:author="Stuart Baker" w:date="2020-06-07T15:00:17Z">
         <w:r>
           <w:rPr/>
           <w:t xml:space="preserve">This is designed to be consistent with S-9.2.4 in order to prevent a digital decoder from converting to an alternate power source. </w:t>
@@ -618,7 +618,7 @@
         <w:rPr/>
         <w:t xml:space="preserve">If a Power Station is not monitoring the incoming signal, it is possible that an invalid signal can result in an amplified output signal which could be misinterpreted as a signal for a receiver to convert to an alternate power source. </w:t>
       </w:r>
-      <w:del w:id="22" w:author="Stuart Baker" w:date="2020-06-07T17:45:08Z">
+      <w:del w:id="20" w:author="Stuart Baker" w:date="2020-06-07T17:45:08Z">
         <w:r>
           <w:rPr/>
           <w:delText>If a power station is designed for multiple protocol use, this requirement may be disabled, or have a different duration set, through a configuration option. If this requirement can be disabled through configuration, it must be documented in the product documentation.</w:delText>
@@ -638,7 +638,7 @@
         <w:rPr/>
         <w:t>Full Scale Interface</w:t>
       </w:r>
-      <w:del w:id="23" w:author="Stuart Baker" w:date="2020-06-07T11:44:22Z">
+      <w:del w:id="21" w:author="Stuart Baker" w:date="2020-06-07T11:44:22Z">
         <w:r>
           <w:rPr/>
           <w:delText>s</w:delText>
@@ -660,13 +660,13 @@
         <w:pStyle w:val="TextBody"/>
         <w:rPr/>
       </w:pPr>
-      <w:ins w:id="25" w:author="Stuart Baker" w:date="2020-06-07T19:33:37Z">
+      <w:ins w:id="22" w:author="Stuart Baker" w:date="2020-06-07T19:33:37Z">
         <w:r>
           <w:rPr/>
           <w:t>Previous versions of this standard referred to</w:t>
         </w:r>
       </w:ins>
-      <w:ins w:id="26" w:author="Stuart Baker" w:date="2020-06-07T19:34:00Z">
+      <w:ins w:id="23" w:author="Stuart Baker" w:date="2020-06-07T19:34:00Z">
         <w:r>
           <w:rPr/>
           <w:t xml:space="preserve"> this interface type as Opto-isolated (Current) Interface. The name has been changed to better reflect the actual properties of the interface, which does not require isolation at the Power Station input.</w:t>
@@ -696,7 +696,7 @@
         </w:numPr>
         <w:rPr/>
       </w:pPr>
-      <w:ins w:id="28" w:author="Stuart Baker" w:date="2020-06-07T17:12:24Z">
+      <w:ins w:id="24" w:author="Stuart Baker" w:date="2020-06-07T17:12:24Z">
         <w:r>
           <w:rPr/>
           <w:t>Test Criteria</w:t>
@@ -752,7 +752,7 @@
         </w:numPr>
         <w:rPr/>
       </w:pPr>
-      <w:ins w:id="30" w:author="Stuart Baker" w:date="2020-06-07T17:12:33Z">
+      <w:ins w:id="25" w:author="Stuart Baker" w:date="2020-06-07T17:12:33Z">
         <w:r>
           <w:rPr/>
           <w:t>Test Criteria</w:t>
@@ -772,7 +772,7 @@
         <w:rPr/>
         <w:t>Driver/Receiver Interface</w:t>
       </w:r>
-      <w:del w:id="31" w:author="Stuart Baker" w:date="2020-06-07T11:44:25Z">
+      <w:del w:id="26" w:author="Stuart Baker" w:date="2020-06-07T11:44:25Z">
         <w:r>
           <w:rPr/>
           <w:delText>s</w:delText>
@@ -788,7 +788,7 @@
         <w:rPr/>
         <w:t>The</w:t>
       </w:r>
-      <w:del w:id="32" w:author="Stuart Baker" w:date="2020-06-07T17:52:55Z">
+      <w:del w:id="27" w:author="Stuart Baker" w:date="2020-06-07T17:52:55Z">
         <w:r>
           <w:rPr/>
           <w:delText xml:space="preserve"> requirements of the Driver/Receiver mode are developed as a compromise between</w:delText>
@@ -798,7 +798,7 @@
         <w:rPr/>
         <w:t xml:space="preserve"> TIA/EIA-422 and TIA/EIA-485</w:t>
       </w:r>
-      <w:del w:id="33" w:author="Stuart Baker" w:date="2020-06-07T17:52:45Z">
+      <w:del w:id="28" w:author="Stuart Baker" w:date="2020-06-07T17:52:45Z">
         <w:r>
           <w:rPr/>
           <w:delText xml:space="preserve"> driver/receiver standards. These two</w:delText>
@@ -863,16 +863,16 @@
         </w:tblCellMar>
       </w:tblPr>
       <w:tblGrid>
-        <w:gridCol w:w="3598"/>
+        <w:gridCol w:w="3597"/>
         <w:gridCol w:w="2340"/>
         <w:gridCol w:w="2340"/>
-        <w:gridCol w:w="1081"/>
+        <w:gridCol w:w="1082"/>
       </w:tblGrid>
       <w:tr>
         <w:trPr/>
         <w:tc>
           <w:tcPr>
-            <w:tcW w:w="3598" w:type="dxa"/>
+            <w:tcW w:w="3597" w:type="dxa"/>
             <w:tcBorders>
               <w:top w:val="single" w:sz="2" w:space="0" w:color="000000"/>
               <w:left w:val="single" w:sz="2" w:space="0" w:color="000000"/>
@@ -959,7 +959,7 @@
         </w:tc>
         <w:tc>
           <w:tcPr>
-            <w:tcW w:w="1081" w:type="dxa"/>
+            <w:tcW w:w="1082" w:type="dxa"/>
             <w:tcBorders>
               <w:top w:val="single" w:sz="2" w:space="0" w:color="000000"/>
               <w:left w:val="single" w:sz="2" w:space="0" w:color="000000"/>
@@ -992,7 +992,7 @@
         <w:trPr/>
         <w:tc>
           <w:tcPr>
-            <w:tcW w:w="3598" w:type="dxa"/>
+            <w:tcW w:w="3597" w:type="dxa"/>
             <w:tcBorders>
               <w:left w:val="single" w:sz="2" w:space="0" w:color="000000"/>
               <w:bottom w:val="single" w:sz="2" w:space="0" w:color="000000"/>
@@ -1054,7 +1054,7 @@
         </w:tc>
         <w:tc>
           <w:tcPr>
-            <w:tcW w:w="1081" w:type="dxa"/>
+            <w:tcW w:w="1082" w:type="dxa"/>
             <w:tcBorders>
               <w:left w:val="single" w:sz="2" w:space="0" w:color="000000"/>
               <w:bottom w:val="single" w:sz="2" w:space="0" w:color="000000"/>
@@ -1078,7 +1078,7 @@
         <w:trPr/>
         <w:tc>
           <w:tcPr>
-            <w:tcW w:w="3598" w:type="dxa"/>
+            <w:tcW w:w="3597" w:type="dxa"/>
             <w:tcBorders>
               <w:left w:val="single" w:sz="2" w:space="0" w:color="000000"/>
               <w:bottom w:val="single" w:sz="2" w:space="0" w:color="000000"/>
@@ -1140,7 +1140,7 @@
         </w:tc>
         <w:tc>
           <w:tcPr>
-            <w:tcW w:w="1081" w:type="dxa"/>
+            <w:tcW w:w="1082" w:type="dxa"/>
             <w:tcBorders>
               <w:left w:val="single" w:sz="2" w:space="0" w:color="000000"/>
               <w:bottom w:val="single" w:sz="2" w:space="0" w:color="000000"/>
@@ -1165,7 +1165,7 @@
         <w:trPr/>
         <w:tc>
           <w:tcPr>
-            <w:tcW w:w="3598" w:type="dxa"/>
+            <w:tcW w:w="3597" w:type="dxa"/>
             <w:tcBorders>
               <w:left w:val="single" w:sz="2" w:space="0" w:color="000000"/>
               <w:bottom w:val="single" w:sz="2" w:space="0" w:color="000000"/>
@@ -1227,7 +1227,7 @@
         </w:tc>
         <w:tc>
           <w:tcPr>
-            <w:tcW w:w="1081" w:type="dxa"/>
+            <w:tcW w:w="1082" w:type="dxa"/>
             <w:tcBorders>
               <w:left w:val="single" w:sz="2" w:space="0" w:color="000000"/>
               <w:bottom w:val="single" w:sz="2" w:space="0" w:color="000000"/>
@@ -1252,7 +1252,7 @@
         <w:trPr/>
         <w:tc>
           <w:tcPr>
-            <w:tcW w:w="3598" w:type="dxa"/>
+            <w:tcW w:w="3597" w:type="dxa"/>
             <w:tcBorders>
               <w:left w:val="single" w:sz="2" w:space="0" w:color="000000"/>
               <w:bottom w:val="single" w:sz="2" w:space="0" w:color="000000"/>
@@ -1314,7 +1314,7 @@
         </w:tc>
         <w:tc>
           <w:tcPr>
-            <w:tcW w:w="1081" w:type="dxa"/>
+            <w:tcW w:w="1082" w:type="dxa"/>
             <w:tcBorders>
               <w:left w:val="single" w:sz="2" w:space="0" w:color="000000"/>
               <w:bottom w:val="single" w:sz="2" w:space="0" w:color="000000"/>
@@ -1339,7 +1339,7 @@
         <w:trPr/>
         <w:tc>
           <w:tcPr>
-            <w:tcW w:w="3598" w:type="dxa"/>
+            <w:tcW w:w="3597" w:type="dxa"/>
             <w:tcBorders>
               <w:left w:val="single" w:sz="2" w:space="0" w:color="000000"/>
               <w:bottom w:val="single" w:sz="2" w:space="0" w:color="000000"/>
@@ -1439,7 +1439,7 @@
         </w:tc>
         <w:tc>
           <w:tcPr>
-            <w:tcW w:w="1081" w:type="dxa"/>
+            <w:tcW w:w="1082" w:type="dxa"/>
             <w:tcBorders>
               <w:left w:val="single" w:sz="2" w:space="0" w:color="000000"/>
               <w:bottom w:val="single" w:sz="2" w:space="0" w:color="000000"/>
@@ -1466,7 +1466,7 @@
         </w:trPr>
         <w:tc>
           <w:tcPr>
-            <w:tcW w:w="3598" w:type="dxa"/>
+            <w:tcW w:w="3597" w:type="dxa"/>
             <w:tcBorders>
               <w:left w:val="single" w:sz="2" w:space="0" w:color="000000"/>
               <w:bottom w:val="single" w:sz="2" w:space="0" w:color="000000"/>
@@ -1556,7 +1556,7 @@
         </w:tc>
         <w:tc>
           <w:tcPr>
-            <w:tcW w:w="1081" w:type="dxa"/>
+            <w:tcW w:w="1082" w:type="dxa"/>
             <w:tcBorders>
               <w:left w:val="single" w:sz="2" w:space="0" w:color="000000"/>
               <w:bottom w:val="single" w:sz="2" w:space="0" w:color="000000"/>
@@ -1583,7 +1583,7 @@
         <w:trPr/>
         <w:tc>
           <w:tcPr>
-            <w:tcW w:w="3598" w:type="dxa"/>
+            <w:tcW w:w="3597" w:type="dxa"/>
             <w:tcBorders>
               <w:left w:val="single" w:sz="2" w:space="0" w:color="000000"/>
               <w:bottom w:val="single" w:sz="2" w:space="0" w:color="000000"/>
@@ -1645,7 +1645,7 @@
         </w:tc>
         <w:tc>
           <w:tcPr>
-            <w:tcW w:w="1081" w:type="dxa"/>
+            <w:tcW w:w="1082" w:type="dxa"/>
             <w:tcBorders>
               <w:left w:val="single" w:sz="2" w:space="0" w:color="000000"/>
               <w:bottom w:val="single" w:sz="2" w:space="0" w:color="000000"/>
@@ -1670,7 +1670,7 @@
         <w:trPr/>
         <w:tc>
           <w:tcPr>
-            <w:tcW w:w="3598" w:type="dxa"/>
+            <w:tcW w:w="3597" w:type="dxa"/>
             <w:tcBorders>
               <w:left w:val="single" w:sz="2" w:space="0" w:color="000000"/>
               <w:bottom w:val="single" w:sz="2" w:space="0" w:color="000000"/>
@@ -1732,7 +1732,7 @@
         </w:tc>
         <w:tc>
           <w:tcPr>
-            <w:tcW w:w="1081" w:type="dxa"/>
+            <w:tcW w:w="1082" w:type="dxa"/>
             <w:tcBorders>
               <w:left w:val="single" w:sz="2" w:space="0" w:color="000000"/>
               <w:bottom w:val="single" w:sz="2" w:space="0" w:color="000000"/>
@@ -1763,7 +1763,7 @@
         <w:trPr/>
         <w:tc>
           <w:tcPr>
-            <w:tcW w:w="3598" w:type="dxa"/>
+            <w:tcW w:w="3597" w:type="dxa"/>
             <w:tcBorders>
               <w:left w:val="single" w:sz="2" w:space="0" w:color="000000"/>
               <w:bottom w:val="single" w:sz="2" w:space="0" w:color="000000"/>
@@ -1825,7 +1825,7 @@
         </w:tc>
         <w:tc>
           <w:tcPr>
-            <w:tcW w:w="1081" w:type="dxa"/>
+            <w:tcW w:w="1082" w:type="dxa"/>
             <w:tcBorders>
               <w:left w:val="single" w:sz="2" w:space="0" w:color="000000"/>
               <w:bottom w:val="single" w:sz="2" w:space="0" w:color="000000"/>
@@ -1856,7 +1856,7 @@
         <w:trPr/>
         <w:tc>
           <w:tcPr>
-            <w:tcW w:w="3598" w:type="dxa"/>
+            <w:tcW w:w="3597" w:type="dxa"/>
             <w:tcBorders>
               <w:left w:val="single" w:sz="2" w:space="0" w:color="000000"/>
               <w:bottom w:val="single" w:sz="2" w:space="0" w:color="000000"/>
@@ -1918,7 +1918,7 @@
         </w:tc>
         <w:tc>
           <w:tcPr>
-            <w:tcW w:w="1081" w:type="dxa"/>
+            <w:tcW w:w="1082" w:type="dxa"/>
             <w:tcBorders>
               <w:left w:val="single" w:sz="2" w:space="0" w:color="000000"/>
               <w:bottom w:val="single" w:sz="2" w:space="0" w:color="000000"/>
@@ -2006,7 +2006,7 @@
         <w:pStyle w:val="TextBody"/>
         <w:rPr/>
       </w:pPr>
-      <w:ins w:id="35" w:author="Stuart Baker" w:date="2020-06-07T17:55:47Z">
+      <w:ins w:id="29" w:author="Stuart Baker" w:date="2020-06-07T17:55:47Z">
         <w:r>
           <w:rPr/>
           <w:t>While there may be no particular length limitations at the data rates involved, practical consideration suggests that no Power Station or Power Station Interface Repeater should be greater than 1000 ft (300 meters) in distance from the Command Station signal generator, or Power Station Interface Repeater output used to drive the Power Station Interface.</w:t>
@@ -2018,7 +2018,7 @@
         <w:pStyle w:val="TextBody"/>
         <w:rPr/>
       </w:pPr>
-      <w:ins w:id="37" w:author="Stuart Baker" w:date="2020-06-07T17:56:29Z">
+      <w:ins w:id="30" w:author="Stuart Baker" w:date="2020-06-07T17:56:29Z">
         <w:r>
           <w:rPr/>
           <w:t>To reduce possible RF interference, it is advisable to use twisted pair conductors or a cable that keeps the wires totally parallel. In the unlikely event that this is insufficient to eliminate the interference, then shielded twisted pair may be used. Heavier wire, shielded wire, or coaxial cable may be used if there is a need for longer run lengths, or a desire for better RF shielding.</w:t>
@@ -2062,7 +2062,7 @@
         <w:rPr/>
         <w:t>The labeling examples below are provided as guidance only and are</w:t>
       </w:r>
-      <w:del w:id="38" w:author="Stuart Baker" w:date="2020-06-07T17:50:23Z">
+      <w:del w:id="31" w:author="Stuart Baker" w:date="2020-06-07T17:50:23Z">
         <w:r>
           <w:rPr/>
           <w:delText>e</w:delText>
@@ -2123,22 +2123,13 @@
         </w:rPr>
         <w:t>This device provides a Full Scale Power Station (Booster) Interface input with a maximum loading of 15 mA</w:t>
       </w:r>
-      <w:ins w:id="39" w:author="Stuart Baker" w:date="2020-06-07T16:55:13Z">
+      <w:ins w:id="32" w:author="Stuart Baker" w:date="2020-06-07T16:55:13Z">
         <w:r>
           <w:rPr>
             <w:b w:val="false"/>
             <w:bCs w:val="false"/>
           </w:rPr>
-          <w:t xml:space="preserve"> </w:t>
-        </w:r>
-      </w:ins>
-      <w:ins w:id="40" w:author="Stuart Baker" w:date="2020-06-07T16:55:13Z">
-        <w:r>
-          <w:rPr>
-            <w:b w:val="false"/>
-            <w:bCs w:val="false"/>
-          </w:rPr>
-          <w:t>which is electrically isolated</w:t>
+          <w:t xml:space="preserve"> which is electrically isolated</w:t>
         </w:r>
       </w:ins>
       <w:r>
@@ -2190,7 +2181,7 @@
         </w:rPr>
         <w:t>This device provides a Full Scale Power Station (Booster) Interface input with a maximum loading of 15 mA. Terminal A is the positive polarity signal and Terminal B is the negative polarity signal.</w:t>
       </w:r>
-      <w:del w:id="41" w:author="Stuart Baker" w:date="2020-06-07T17:48:54Z">
+      <w:del w:id="33" w:author="Stuart Baker" w:date="2020-06-07T17:48:54Z">
         <w:r>
           <w:rPr>
             <w:b w:val="false"/>
@@ -2480,42 +2471,7 @@
         <w:sz w:val="20"/>
         <w:szCs w:val="20"/>
       </w:rPr>
-      <w:t xml:space="preserve"> - </w:t>
-    </w:r>
-    <w:r>
-      <w:rPr>
-        <w:sz w:val="20"/>
-        <w:szCs w:val="20"/>
-      </w:rPr>
-      <w:fldChar w:fldCharType="begin"/>
-    </w:r>
-    <w:r>
-      <w:rPr>
-        <w:sz w:val="20"/>
-        <w:szCs w:val="20"/>
-      </w:rPr>
-      <w:instrText> SAVEDATE \@"MMM\ d', 'yyyy" </w:instrText>
-    </w:r>
-    <w:r>
-      <w:rPr>
-        <w:sz w:val="20"/>
-        <w:szCs w:val="20"/>
-      </w:rPr>
-      <w:fldChar w:fldCharType="separate"/>
-    </w:r>
-    <w:r>
-      <w:rPr>
-        <w:sz w:val="20"/>
-        <w:szCs w:val="20"/>
-      </w:rPr>
-      <w:t>Jun 7, 2020</w:t>
-    </w:r>
-    <w:r>
-      <w:rPr>
-        <w:sz w:val="20"/>
-        <w:szCs w:val="20"/>
-      </w:rPr>
-      <w:fldChar w:fldCharType="end"/>
+      <w:t xml:space="preserve"> - Jun 7, 2020</w:t>
     </w:r>
   </w:p>
 </w:ftr>
@@ -2742,42 +2698,7 @@
         <w:sz w:val="20"/>
         <w:szCs w:val="20"/>
       </w:rPr>
-      <w:t xml:space="preserve"> - </w:t>
-    </w:r>
-    <w:r>
-      <w:rPr>
-        <w:sz w:val="20"/>
-        <w:szCs w:val="20"/>
-      </w:rPr>
-      <w:fldChar w:fldCharType="begin"/>
-    </w:r>
-    <w:r>
-      <w:rPr>
-        <w:sz w:val="20"/>
-        <w:szCs w:val="20"/>
-      </w:rPr>
-      <w:instrText> SAVEDATE \@"MMM\ d', 'yyyy" </w:instrText>
-    </w:r>
-    <w:r>
-      <w:rPr>
-        <w:sz w:val="20"/>
-        <w:szCs w:val="20"/>
-      </w:rPr>
-      <w:fldChar w:fldCharType="separate"/>
-    </w:r>
-    <w:r>
-      <w:rPr>
-        <w:sz w:val="20"/>
-        <w:szCs w:val="20"/>
-      </w:rPr>
-      <w:t>Jun 7, 2020</w:t>
-    </w:r>
-    <w:r>
-      <w:rPr>
-        <w:sz w:val="20"/>
-        <w:szCs w:val="20"/>
-      </w:rPr>
-      <w:fldChar w:fldCharType="end"/>
+      <w:t xml:space="preserve"> - Jun 7, 2020</w:t>
     </w:r>
   </w:p>
 </w:ftr>
@@ -2852,7 +2773,7 @@
             <v:h position="@0,21600"/>
           </v:handles>
         </v:shapetype>
-        <v:shape id="PowerPlusWaterMarkObject" o:spid="shape_0" fillcolor="silver" stroked="f" style="position:absolute;margin-left:0.05pt;margin-top:210.9pt;width:467.75pt;height:240.5pt;rotation:315;mso-position-horizontal:center;mso-position-vertical:center;mso-position-vertical-relative:margin" type="shapetype_136">
+        <v:shape id="PowerPlusWaterMarkObject" o:spid="shape_0" fillcolor="silver" stroked="f" style="position:absolute;margin-left:0.1pt;margin-top:210.95pt;width:467.7pt;height:240.45pt;rotation:315;mso-position-horizontal:center;mso-position-vertical:center;mso-position-vertical-relative:margin" type="shapetype_136">
           <v:path textpathok="t"/>
           <v:textpath on="t" fitshape="t" string="Draft" trim="t" style="font-family:&quot;Liberation Sans&quot;;font-size:1pt"/>
           <w10:wrap type="none"/>
@@ -2880,10 +2801,10 @@
       </w:tblCellMar>
     </w:tblPr>
     <w:tblGrid>
-      <w:gridCol w:w="1076"/>
+      <w:gridCol w:w="1075"/>
       <w:gridCol w:w="3959"/>
       <w:gridCol w:w="2159"/>
-      <w:gridCol w:w="2165"/>
+      <w:gridCol w:w="2166"/>
     </w:tblGrid>
     <w:tr>
       <w:trPr>
@@ -2891,7 +2812,7 @@
       </w:trPr>
       <w:tc>
         <w:tcPr>
-          <w:tcW w:w="1076" w:type="dxa"/>
+          <w:tcW w:w="1075" w:type="dxa"/>
           <w:vMerge w:val="restart"/>
           <w:tcBorders/>
           <w:shd w:fill="auto" w:val="clear"/>
@@ -2977,7 +2898,7 @@
       </w:tc>
       <w:tc>
         <w:tcPr>
-          <w:tcW w:w="4324" w:type="dxa"/>
+          <w:tcW w:w="4325" w:type="dxa"/>
           <w:gridSpan w:val="2"/>
           <w:tcBorders>
             <w:top w:val="single" w:sz="2" w:space="0" w:color="000000"/>
@@ -3018,7 +2939,7 @@
       </w:trPr>
       <w:tc>
         <w:tcPr>
-          <w:tcW w:w="1076" w:type="dxa"/>
+          <w:tcW w:w="1075" w:type="dxa"/>
           <w:vMerge w:val="continue"/>
           <w:tcBorders/>
           <w:shd w:fill="auto" w:val="clear"/>
@@ -3054,7 +2975,7 @@
       </w:tc>
       <w:tc>
         <w:tcPr>
-          <w:tcW w:w="4324" w:type="dxa"/>
+          <w:tcW w:w="4325" w:type="dxa"/>
           <w:gridSpan w:val="2"/>
           <w:tcBorders>
             <w:left w:val="single" w:sz="2" w:space="0" w:color="000000"/>
@@ -3122,7 +3043,7 @@
       <w:trPr/>
       <w:tc>
         <w:tcPr>
-          <w:tcW w:w="1076" w:type="dxa"/>
+          <w:tcW w:w="1075" w:type="dxa"/>
           <w:vMerge w:val="continue"/>
           <w:tcBorders/>
           <w:shd w:fill="auto" w:val="clear"/>
@@ -3179,49 +3100,13 @@
               <w:sz w:val="24"/>
               <w:szCs w:val="24"/>
             </w:rPr>
-            <w:fldChar w:fldCharType="begin"/>
-          </w:r>
-          <w:r>
-            <w:rPr>
-              <w:sz w:val="24"/>
-              <w:b w:val="false"/>
-              <w:szCs w:val="24"/>
-              <w:bCs w:val="false"/>
-            </w:rPr>
-            <w:instrText> SAVEDATE \@"MMM\ d', 'yyyy" </w:instrText>
-          </w:r>
-          <w:r>
-            <w:rPr>
-              <w:sz w:val="24"/>
-              <w:b w:val="false"/>
-              <w:szCs w:val="24"/>
-              <w:bCs w:val="false"/>
-            </w:rPr>
-            <w:fldChar w:fldCharType="separate"/>
-          </w:r>
-          <w:r>
-            <w:rPr>
-              <w:sz w:val="24"/>
-              <w:b w:val="false"/>
-              <w:szCs w:val="24"/>
-              <w:bCs w:val="false"/>
-            </w:rPr>
             <w:t>Jun 7, 2020</w:t>
-          </w:r>
-          <w:r>
-            <w:rPr>
-              <w:sz w:val="24"/>
-              <w:b w:val="false"/>
-              <w:szCs w:val="24"/>
-              <w:bCs w:val="false"/>
-            </w:rPr>
-            <w:fldChar w:fldCharType="end"/>
           </w:r>
         </w:p>
       </w:tc>
       <w:tc>
         <w:tcPr>
-          <w:tcW w:w="2165" w:type="dxa"/>
+          <w:tcW w:w="2166" w:type="dxa"/>
           <w:tcBorders>
             <w:left w:val="single" w:sz="2" w:space="0" w:color="000000"/>
             <w:bottom w:val="single" w:sz="2" w:space="0" w:color="000000"/>
@@ -3293,7 +3178,7 @@
     <w:r>
       <w:rPr/>
       <w:pict>
-        <v:shape id="PowerPlusWaterMarkObject" o:spid="shape_0" fillcolor="silver" stroked="f" style="position:absolute;margin-left:0.05pt;margin-top:188.95pt;width:467.75pt;height:240.5pt;rotation:315;mso-position-horizontal:center;mso-position-vertical:center;mso-position-vertical-relative:margin" type="shapetype_136">
+        <v:shape id="PowerPlusWaterMarkObject" o:spid="shape_0" fillcolor="silver" stroked="f" style="position:absolute;margin-left:0.1pt;margin-top:189pt;width:467.7pt;height:240.45pt;rotation:315;mso-position-horizontal:center;mso-position-vertical:center;mso-position-vertical-relative:margin" type="shapetype_136">
           <v:path textpathok="t"/>
           <v:textpath on="t" fitshape="t" string="Draft" trim="t" style="font-family:&quot;Liberation Sans&quot;;font-size:1pt"/>
           <w10:wrap type="none"/>
@@ -3318,7 +3203,6 @@
       <w:pPr>
         <w:ind w:left="0" w:hanging="0"/>
       </w:pPr>
-      <w:rPr/>
     </w:lvl>
     <w:lvl w:ilvl="1">
       <w:start w:val="1"/>
@@ -3329,7 +3213,6 @@
       <w:pPr>
         <w:ind w:left="0" w:hanging="0"/>
       </w:pPr>
-      <w:rPr/>
     </w:lvl>
     <w:lvl w:ilvl="2">
       <w:start w:val="1"/>
@@ -3340,7 +3223,6 @@
       <w:pPr>
         <w:ind w:left="0" w:hanging="0"/>
       </w:pPr>
-      <w:rPr/>
     </w:lvl>
     <w:lvl w:ilvl="3">
       <w:start w:val="1"/>
@@ -3351,7 +3233,6 @@
       <w:pPr>
         <w:ind w:left="0" w:hanging="0"/>
       </w:pPr>
-      <w:rPr/>
     </w:lvl>
     <w:lvl w:ilvl="4">
       <w:start w:val="1"/>
@@ -3362,47 +3243,46 @@
       <w:pPr>
         <w:ind w:left="0" w:hanging="0"/>
       </w:pPr>
-      <w:rPr/>
     </w:lvl>
     <w:lvl w:ilvl="5">
       <w:start w:val="1"/>
-      <w:numFmt w:val="decimal"/>
-      <w:lvlText w:val="%1.%2.%3.%4.%5.%6"/>
+      <w:numFmt w:val="none"/>
+      <w:suff w:val="nothing"/>
+      <w:lvlText w:val=""/>
       <w:lvlJc w:val="left"/>
       <w:pPr>
         <w:ind w:left="0" w:hanging="0"/>
       </w:pPr>
-      <w:rPr/>
     </w:lvl>
     <w:lvl w:ilvl="6">
       <w:start w:val="1"/>
-      <w:numFmt w:val="decimal"/>
-      <w:lvlText w:val="%1.%2.%3.%4.%5.%6.%7"/>
+      <w:numFmt w:val="none"/>
+      <w:suff w:val="nothing"/>
+      <w:lvlText w:val=""/>
       <w:lvlJc w:val="left"/>
       <w:pPr>
         <w:ind w:left="0" w:hanging="0"/>
       </w:pPr>
-      <w:rPr/>
     </w:lvl>
     <w:lvl w:ilvl="7">
       <w:start w:val="1"/>
-      <w:numFmt w:val="decimal"/>
-      <w:lvlText w:val="%1.%2.%3.%4.%5.%6.%7.%8"/>
+      <w:numFmt w:val="none"/>
+      <w:suff w:val="nothing"/>
+      <w:lvlText w:val=""/>
       <w:lvlJc w:val="left"/>
       <w:pPr>
         <w:ind w:left="0" w:hanging="0"/>
       </w:pPr>
-      <w:rPr/>
     </w:lvl>
     <w:lvl w:ilvl="8">
       <w:start w:val="1"/>
-      <w:numFmt w:val="decimal"/>
-      <w:lvlText w:val="%1.%2.%3.%4.%5.%6.%7.%8.%9"/>
+      <w:numFmt w:val="none"/>
+      <w:suff w:val="nothing"/>
+      <w:lvlText w:val=""/>
       <w:lvlJc w:val="left"/>
       <w:pPr>
         <w:ind w:left="0" w:hanging="0"/>
       </w:pPr>
-      <w:rPr/>
     </w:lvl>
   </w:abstractNum>
   <w:abstractNum w:abstractNumId="2">
@@ -3667,7 +3547,7 @@
     <w:qFormat/>
     <w:pPr>
       <w:widowControl/>
-      <w:overflowPunct w:val="false"/>
+      <w:overflowPunct w:val="true"/>
       <w:bidi w:val="0"/>
       <w:jc w:val="left"/>
     </w:pPr>
@@ -4004,6 +3884,69 @@
   </w:style>
   <w:style w:type="character" w:styleId="ListLabel27">
     <w:name w:val="ListLabel 27"/>
+    <w:qFormat/>
+    <w:rPr>
+      <w:rFonts w:cs="OpenSymbol"/>
+    </w:rPr>
+  </w:style>
+  <w:style w:type="character" w:styleId="ListLabel28">
+    <w:name w:val="ListLabel 28"/>
+    <w:qFormat/>
+    <w:rPr>
+      <w:rFonts w:cs="OpenSymbol"/>
+    </w:rPr>
+  </w:style>
+  <w:style w:type="character" w:styleId="ListLabel29">
+    <w:name w:val="ListLabel 29"/>
+    <w:qFormat/>
+    <w:rPr>
+      <w:rFonts w:cs="OpenSymbol"/>
+    </w:rPr>
+  </w:style>
+  <w:style w:type="character" w:styleId="ListLabel30">
+    <w:name w:val="ListLabel 30"/>
+    <w:qFormat/>
+    <w:rPr>
+      <w:rFonts w:cs="OpenSymbol"/>
+    </w:rPr>
+  </w:style>
+  <w:style w:type="character" w:styleId="ListLabel31">
+    <w:name w:val="ListLabel 31"/>
+    <w:qFormat/>
+    <w:rPr>
+      <w:rFonts w:cs="OpenSymbol"/>
+    </w:rPr>
+  </w:style>
+  <w:style w:type="character" w:styleId="ListLabel32">
+    <w:name w:val="ListLabel 32"/>
+    <w:qFormat/>
+    <w:rPr>
+      <w:rFonts w:cs="OpenSymbol"/>
+    </w:rPr>
+  </w:style>
+  <w:style w:type="character" w:styleId="ListLabel33">
+    <w:name w:val="ListLabel 33"/>
+    <w:qFormat/>
+    <w:rPr>
+      <w:rFonts w:cs="OpenSymbol"/>
+    </w:rPr>
+  </w:style>
+  <w:style w:type="character" w:styleId="ListLabel34">
+    <w:name w:val="ListLabel 34"/>
+    <w:qFormat/>
+    <w:rPr>
+      <w:rFonts w:cs="OpenSymbol"/>
+    </w:rPr>
+  </w:style>
+  <w:style w:type="character" w:styleId="ListLabel35">
+    <w:name w:val="ListLabel 35"/>
+    <w:qFormat/>
+    <w:rPr>
+      <w:rFonts w:cs="OpenSymbol"/>
+    </w:rPr>
+  </w:style>
+  <w:style w:type="character" w:styleId="ListLabel36">
+    <w:name w:val="ListLabel 36"/>
     <w:qFormat/>
     <w:rPr>
       <w:rFonts w:cs="OpenSymbol"/>

</xml_diff>